<commit_message>
updated the module names
</commit_message>
<xml_diff>
--- a/Doc.docx
+++ b/Doc.docx
@@ -1335,7 +1335,10 @@
         </w:numPr>
       </w:pPr>
       <w:r>
-        <w:t>View Module (Licanthrope)</w:t>
+        <w:t>View Module (Lican</w:t>
+      </w:r>
+      <w:r>
+        <w:t>)</w:t>
       </w:r>
     </w:p>
     <w:p>
@@ -1359,7 +1362,13 @@
         </w:numPr>
       </w:pPr>
       <w:r>
-        <w:t>Database module()</w:t>
+        <w:t>Database module(</w:t>
+      </w:r>
+      <w:r>
+        <w:t>BloodLine</w:t>
+      </w:r>
+      <w:r>
+        <w:t>)</w:t>
       </w:r>
     </w:p>
     <w:p>
@@ -1383,7 +1392,15 @@
         </w:numPr>
       </w:pPr>
       <w:r>
-        <w:t>Batch module()</w:t>
+        <w:t>Batch module(</w:t>
+      </w:r>
+      <w:r>
+        <w:t>Odin</w:t>
+      </w:r>
+      <w:bookmarkStart w:id="7" w:name="_GoBack"/>
+      <w:bookmarkEnd w:id="7"/>
+      <w:r>
+        <w:t>)</w:t>
       </w:r>
     </w:p>
     <w:p/>
@@ -1458,10 +1475,7 @@
     <w:p/>
     <w:p/>
     <w:p/>
-    <w:p>
-      <w:bookmarkStart w:id="7" w:name="_GoBack"/>
-      <w:bookmarkEnd w:id="7"/>
-    </w:p>
+    <w:p/>
     <w:p/>
     <w:p/>
     <w:sectPr>

</xml_diff>